<commit_message>
Add source code, Manage State With Redux (Redux) ... 1:55:46
</commit_message>
<xml_diff>
--- a/Create_Node_Server.docx
+++ b/Create_Node_Server.docx
@@ -128,682 +128,23 @@
           <w:sz w:val="24"/>
           <w:szCs w:val="24"/>
         </w:rPr>
-        <w:t xml:space="preserve"> Create 'backend/server.js' file in 'SNEAKER_ECOMMERCE_WEBSITE' folder and add the source code in below:</w:t>
-      </w:r>
-    </w:p>
-    <w:p>
-      <w:pPr>
-        <w:shd w:val="clear" w:color="auto" w:fill="1E1E1E"/>
-        <w:spacing w:after="0" w:line="285" w:lineRule="atLeast"/>
-        <w:rPr>
-          <w:rFonts w:ascii="Consolas" w:eastAsia="Times New Roman" w:hAnsi="Consolas"/>
-          <w:color w:val="D4D4D4"/>
-          <w:sz w:val="21"/>
-          <w:szCs w:val="21"/>
-        </w:rPr>
-      </w:pPr>
-      <w:r>
-        <w:rPr>
-          <w:rFonts w:ascii="Consolas" w:eastAsia="Times New Roman" w:hAnsi="Consolas"/>
-          <w:color w:val="C586C0"/>
-          <w:sz w:val="21"/>
-          <w:szCs w:val="21"/>
-        </w:rPr>
-        <w:t>import</w:t>
-      </w:r>
-      <w:r>
-        <w:rPr>
-          <w:rFonts w:ascii="Consolas" w:eastAsia="Times New Roman" w:hAnsi="Consolas"/>
-          <w:color w:val="D4D4D4"/>
-          <w:sz w:val="21"/>
-          <w:szCs w:val="21"/>
-        </w:rPr>
-        <w:t xml:space="preserve"> </w:t>
-      </w:r>
-      <w:r>
-        <w:rPr>
-          <w:rFonts w:ascii="Consolas" w:eastAsia="Times New Roman" w:hAnsi="Consolas"/>
-          <w:color w:val="9CDCFE"/>
-          <w:sz w:val="21"/>
-          <w:szCs w:val="21"/>
-        </w:rPr>
-        <w:t>express</w:t>
-      </w:r>
-      <w:r>
-        <w:rPr>
-          <w:rFonts w:ascii="Consolas" w:eastAsia="Times New Roman" w:hAnsi="Consolas"/>
-          <w:color w:val="D4D4D4"/>
-          <w:sz w:val="21"/>
-          <w:szCs w:val="21"/>
-        </w:rPr>
-        <w:t xml:space="preserve"> </w:t>
-      </w:r>
-      <w:r>
-        <w:rPr>
-          <w:rFonts w:ascii="Consolas" w:eastAsia="Times New Roman" w:hAnsi="Consolas"/>
-          <w:color w:val="C586C0"/>
-          <w:sz w:val="21"/>
-          <w:szCs w:val="21"/>
-        </w:rPr>
-        <w:t>from</w:t>
-      </w:r>
-      <w:r>
-        <w:rPr>
-          <w:rFonts w:ascii="Consolas" w:eastAsia="Times New Roman" w:hAnsi="Consolas"/>
-          <w:color w:val="D4D4D4"/>
-          <w:sz w:val="21"/>
-          <w:szCs w:val="21"/>
-        </w:rPr>
-        <w:t xml:space="preserve"> </w:t>
-      </w:r>
-      <w:r>
-        <w:rPr>
-          <w:rFonts w:ascii="Consolas" w:eastAsia="Times New Roman" w:hAnsi="Consolas"/>
-          <w:color w:val="CE9178"/>
-          <w:sz w:val="21"/>
-          <w:szCs w:val="21"/>
-        </w:rPr>
-        <w:t>'express'</w:t>
-      </w:r>
-      <w:r>
-        <w:rPr>
-          <w:rFonts w:ascii="Consolas" w:eastAsia="Times New Roman" w:hAnsi="Consolas"/>
-          <w:color w:val="D4D4D4"/>
-          <w:sz w:val="21"/>
-          <w:szCs w:val="21"/>
-        </w:rPr>
-        <w:t>;</w:t>
-      </w:r>
-    </w:p>
-    <w:p>
-      <w:pPr>
-        <w:shd w:val="clear" w:color="auto" w:fill="1E1E1E"/>
-        <w:spacing w:after="0" w:line="285" w:lineRule="atLeast"/>
-        <w:rPr>
-          <w:rFonts w:ascii="Consolas" w:eastAsia="Times New Roman" w:hAnsi="Consolas"/>
-          <w:color w:val="D4D4D4"/>
-          <w:sz w:val="21"/>
-          <w:szCs w:val="21"/>
-        </w:rPr>
-      </w:pPr>
-      <w:r>
-        <w:rPr>
-          <w:rFonts w:ascii="Consolas" w:eastAsia="Times New Roman" w:hAnsi="Consolas"/>
-          <w:color w:val="C586C0"/>
-          <w:sz w:val="21"/>
-          <w:szCs w:val="21"/>
-        </w:rPr>
-        <w:t>import</w:t>
-      </w:r>
-      <w:r>
-        <w:rPr>
-          <w:rFonts w:ascii="Consolas" w:eastAsia="Times New Roman" w:hAnsi="Consolas"/>
-          <w:color w:val="D4D4D4"/>
-          <w:sz w:val="21"/>
-          <w:szCs w:val="21"/>
-        </w:rPr>
-        <w:t xml:space="preserve"> </w:t>
-      </w:r>
-      <w:r>
-        <w:rPr>
-          <w:rFonts w:ascii="Consolas" w:eastAsia="Times New Roman" w:hAnsi="Consolas"/>
-          <w:color w:val="9CDCFE"/>
-          <w:sz w:val="21"/>
-          <w:szCs w:val="21"/>
-        </w:rPr>
-        <w:t>data</w:t>
-      </w:r>
-      <w:r>
-        <w:rPr>
-          <w:rFonts w:ascii="Consolas" w:eastAsia="Times New Roman" w:hAnsi="Consolas"/>
-          <w:color w:val="D4D4D4"/>
-          <w:sz w:val="21"/>
-          <w:szCs w:val="21"/>
-        </w:rPr>
-        <w:t xml:space="preserve"> </w:t>
-      </w:r>
-      <w:r>
-        <w:rPr>
-          <w:rFonts w:ascii="Consolas" w:eastAsia="Times New Roman" w:hAnsi="Consolas"/>
-          <w:color w:val="C586C0"/>
-          <w:sz w:val="21"/>
-          <w:szCs w:val="21"/>
-        </w:rPr>
-        <w:t>from</w:t>
-      </w:r>
-      <w:r>
-        <w:rPr>
-          <w:rFonts w:ascii="Consolas" w:eastAsia="Times New Roman" w:hAnsi="Consolas"/>
-          <w:color w:val="D4D4D4"/>
-          <w:sz w:val="21"/>
-          <w:szCs w:val="21"/>
-        </w:rPr>
-        <w:t xml:space="preserve"> </w:t>
-      </w:r>
-      <w:r>
-        <w:rPr>
-          <w:rFonts w:ascii="Consolas" w:eastAsia="Times New Roman" w:hAnsi="Consolas"/>
-          <w:color w:val="CE9178"/>
-          <w:sz w:val="21"/>
-          <w:szCs w:val="21"/>
-        </w:rPr>
-        <w:t>'./data'</w:t>
-      </w:r>
-      <w:r>
-        <w:rPr>
-          <w:rFonts w:ascii="Consolas" w:eastAsia="Times New Roman" w:hAnsi="Consolas"/>
-          <w:color w:val="D4D4D4"/>
-          <w:sz w:val="21"/>
-          <w:szCs w:val="21"/>
-        </w:rPr>
-        <w:t>;</w:t>
-      </w:r>
-    </w:p>
-    <w:p>
-      <w:pPr>
-        <w:shd w:val="clear" w:color="auto" w:fill="1E1E1E"/>
-        <w:spacing w:after="0" w:line="285" w:lineRule="atLeast"/>
-        <w:rPr>
-          <w:rFonts w:ascii="Consolas" w:eastAsia="Times New Roman" w:hAnsi="Consolas"/>
-          <w:color w:val="D4D4D4"/>
-          <w:sz w:val="21"/>
-          <w:szCs w:val="21"/>
-        </w:rPr>
-      </w:pPr>
-    </w:p>
-    <w:p>
-      <w:pPr>
-        <w:shd w:val="clear" w:color="auto" w:fill="1E1E1E"/>
-        <w:spacing w:after="0" w:line="285" w:lineRule="atLeast"/>
-        <w:rPr>
-          <w:rFonts w:ascii="Consolas" w:eastAsia="Times New Roman" w:hAnsi="Consolas"/>
-          <w:color w:val="D4D4D4"/>
-          <w:sz w:val="21"/>
-          <w:szCs w:val="21"/>
-        </w:rPr>
-      </w:pPr>
-      <w:r>
-        <w:rPr>
-          <w:rFonts w:ascii="Consolas" w:eastAsia="Times New Roman" w:hAnsi="Consolas"/>
-          <w:color w:val="569CD6"/>
-          <w:sz w:val="21"/>
-          <w:szCs w:val="21"/>
-        </w:rPr>
-        <w:t>const</w:t>
-      </w:r>
-      <w:r>
-        <w:rPr>
-          <w:rFonts w:ascii="Consolas" w:eastAsia="Times New Roman" w:hAnsi="Consolas"/>
-          <w:color w:val="D4D4D4"/>
-          <w:sz w:val="21"/>
-          <w:szCs w:val="21"/>
-        </w:rPr>
-        <w:t xml:space="preserve"> </w:t>
-      </w:r>
-      <w:r>
-        <w:rPr>
-          <w:rFonts w:ascii="Consolas" w:eastAsia="Times New Roman" w:hAnsi="Consolas"/>
-          <w:color w:val="4FC1FF"/>
-          <w:sz w:val="21"/>
-          <w:szCs w:val="21"/>
-        </w:rPr>
-        <w:t>app</w:t>
-      </w:r>
-      <w:r>
-        <w:rPr>
-          <w:rFonts w:ascii="Consolas" w:eastAsia="Times New Roman" w:hAnsi="Consolas"/>
-          <w:color w:val="D4D4D4"/>
-          <w:sz w:val="21"/>
-          <w:szCs w:val="21"/>
-        </w:rPr>
-        <w:t xml:space="preserve"> = </w:t>
-      </w:r>
-      <w:r>
-        <w:rPr>
-          <w:rFonts w:ascii="Consolas" w:eastAsia="Times New Roman" w:hAnsi="Consolas"/>
-          <w:color w:val="DCDCAA"/>
-          <w:sz w:val="21"/>
-          <w:szCs w:val="21"/>
-        </w:rPr>
-        <w:t>express</w:t>
-      </w:r>
-      <w:r>
-        <w:rPr>
-          <w:rFonts w:ascii="Consolas" w:eastAsia="Times New Roman" w:hAnsi="Consolas"/>
-          <w:color w:val="D4D4D4"/>
-          <w:sz w:val="21"/>
-          <w:szCs w:val="21"/>
-        </w:rPr>
-        <w:t>();</w:t>
-      </w:r>
-    </w:p>
-    <w:p>
-      <w:pPr>
-        <w:shd w:val="clear" w:color="auto" w:fill="1E1E1E"/>
-        <w:spacing w:after="0" w:line="285" w:lineRule="atLeast"/>
-        <w:rPr>
-          <w:rFonts w:ascii="Consolas" w:eastAsia="Times New Roman" w:hAnsi="Consolas"/>
-          <w:color w:val="D4D4D4"/>
-          <w:sz w:val="21"/>
-          <w:szCs w:val="21"/>
-        </w:rPr>
-      </w:pPr>
-    </w:p>
-    <w:p>
-      <w:pPr>
-        <w:shd w:val="clear" w:color="auto" w:fill="1E1E1E"/>
-        <w:spacing w:after="0" w:line="285" w:lineRule="atLeast"/>
-        <w:rPr>
-          <w:rFonts w:ascii="Consolas" w:eastAsia="Times New Roman" w:hAnsi="Consolas"/>
-          <w:color w:val="D4D4D4"/>
-          <w:sz w:val="21"/>
-          <w:szCs w:val="21"/>
-        </w:rPr>
-      </w:pPr>
-      <w:r>
-        <w:rPr>
-          <w:rFonts w:ascii="Consolas" w:eastAsia="Times New Roman" w:hAnsi="Consolas"/>
-          <w:color w:val="4FC1FF"/>
-          <w:sz w:val="21"/>
-          <w:szCs w:val="21"/>
-        </w:rPr>
-        <w:t>app</w:t>
-      </w:r>
-      <w:r>
-        <w:rPr>
-          <w:rFonts w:ascii="Consolas" w:eastAsia="Times New Roman" w:hAnsi="Consolas"/>
-          <w:color w:val="D4D4D4"/>
-          <w:sz w:val="21"/>
-          <w:szCs w:val="21"/>
-        </w:rPr>
-        <w:t>.</w:t>
-      </w:r>
-      <w:r>
-        <w:rPr>
-          <w:rFonts w:ascii="Consolas" w:eastAsia="Times New Roman" w:hAnsi="Consolas"/>
-          <w:color w:val="DCDCAA"/>
-          <w:sz w:val="21"/>
-          <w:szCs w:val="21"/>
-        </w:rPr>
-        <w:t>get</w:t>
-      </w:r>
-      <w:r>
-        <w:rPr>
-          <w:rFonts w:ascii="Consolas" w:eastAsia="Times New Roman" w:hAnsi="Consolas"/>
-          <w:color w:val="D4D4D4"/>
-          <w:sz w:val="21"/>
-          <w:szCs w:val="21"/>
-        </w:rPr>
-        <w:t>(</w:t>
-      </w:r>
-      <w:r>
-        <w:rPr>
-          <w:rFonts w:ascii="Consolas" w:eastAsia="Times New Roman" w:hAnsi="Consolas"/>
-          <w:color w:val="CE9178"/>
-          <w:sz w:val="21"/>
-          <w:szCs w:val="21"/>
-        </w:rPr>
-        <w:t>"/api/products"</w:t>
-      </w:r>
-      <w:r>
-        <w:rPr>
-          <w:rFonts w:ascii="Consolas" w:eastAsia="Times New Roman" w:hAnsi="Consolas"/>
-          <w:color w:val="D4D4D4"/>
-          <w:sz w:val="21"/>
-          <w:szCs w:val="21"/>
-        </w:rPr>
-        <w:t>, (</w:t>
-      </w:r>
-      <w:r>
-        <w:rPr>
-          <w:rFonts w:ascii="Consolas" w:eastAsia="Times New Roman" w:hAnsi="Consolas"/>
-          <w:color w:val="9CDCFE"/>
-          <w:sz w:val="21"/>
-          <w:szCs w:val="21"/>
-        </w:rPr>
-        <w:t>req</w:t>
-      </w:r>
-      <w:r>
-        <w:rPr>
-          <w:rFonts w:ascii="Consolas" w:eastAsia="Times New Roman" w:hAnsi="Consolas"/>
-          <w:color w:val="D4D4D4"/>
-          <w:sz w:val="21"/>
-          <w:szCs w:val="21"/>
-        </w:rPr>
-        <w:t xml:space="preserve">, </w:t>
-      </w:r>
-      <w:r>
-        <w:rPr>
-          <w:rFonts w:ascii="Consolas" w:eastAsia="Times New Roman" w:hAnsi="Consolas"/>
-          <w:color w:val="9CDCFE"/>
-          <w:sz w:val="21"/>
-          <w:szCs w:val="21"/>
-        </w:rPr>
-        <w:t>res</w:t>
-      </w:r>
-      <w:r>
-        <w:rPr>
-          <w:rFonts w:ascii="Consolas" w:eastAsia="Times New Roman" w:hAnsi="Consolas"/>
-          <w:color w:val="D4D4D4"/>
-          <w:sz w:val="21"/>
-          <w:szCs w:val="21"/>
-        </w:rPr>
-        <w:t xml:space="preserve">) </w:t>
-      </w:r>
-      <w:r>
-        <w:rPr>
-          <w:rFonts w:ascii="Consolas" w:eastAsia="Times New Roman" w:hAnsi="Consolas"/>
-          <w:color w:val="569CD6"/>
-          <w:sz w:val="21"/>
-          <w:szCs w:val="21"/>
-        </w:rPr>
-        <w:t>=&gt;</w:t>
-      </w:r>
-      <w:r>
-        <w:rPr>
-          <w:rFonts w:ascii="Consolas" w:eastAsia="Times New Roman" w:hAnsi="Consolas"/>
-          <w:color w:val="D4D4D4"/>
-          <w:sz w:val="21"/>
-          <w:szCs w:val="21"/>
-        </w:rPr>
-        <w:t xml:space="preserve"> {</w:t>
-      </w:r>
-    </w:p>
-    <w:p>
-      <w:pPr>
-        <w:shd w:val="clear" w:color="auto" w:fill="1E1E1E"/>
-        <w:spacing w:after="0" w:line="285" w:lineRule="atLeast"/>
-        <w:rPr>
-          <w:rFonts w:ascii="Consolas" w:eastAsia="Times New Roman" w:hAnsi="Consolas"/>
-          <w:color w:val="D4D4D4"/>
-          <w:sz w:val="21"/>
-          <w:szCs w:val="21"/>
-        </w:rPr>
-      </w:pPr>
-      <w:r>
-        <w:rPr>
-          <w:rFonts w:ascii="Consolas" w:eastAsia="Times New Roman" w:hAnsi="Consolas"/>
-          <w:color w:val="D4D4D4"/>
-          <w:sz w:val="21"/>
-          <w:szCs w:val="21"/>
-        </w:rPr>
-        <w:t xml:space="preserve">    </w:t>
-      </w:r>
-      <w:r>
-        <w:rPr>
-          <w:rFonts w:ascii="Consolas" w:eastAsia="Times New Roman" w:hAnsi="Consolas"/>
-          <w:color w:val="9CDCFE"/>
-          <w:sz w:val="21"/>
-          <w:szCs w:val="21"/>
-        </w:rPr>
-        <w:t>res</w:t>
-      </w:r>
-      <w:r>
-        <w:rPr>
-          <w:rFonts w:ascii="Consolas" w:eastAsia="Times New Roman" w:hAnsi="Consolas"/>
-          <w:color w:val="D4D4D4"/>
-          <w:sz w:val="21"/>
-          <w:szCs w:val="21"/>
-        </w:rPr>
-        <w:t>.</w:t>
-      </w:r>
-      <w:r>
-        <w:rPr>
-          <w:rFonts w:ascii="Consolas" w:eastAsia="Times New Roman" w:hAnsi="Consolas"/>
-          <w:color w:val="DCDCAA"/>
-          <w:sz w:val="21"/>
-          <w:szCs w:val="21"/>
-        </w:rPr>
-        <w:t>send</w:t>
-      </w:r>
-      <w:r>
-        <w:rPr>
-          <w:rFonts w:ascii="Consolas" w:eastAsia="Times New Roman" w:hAnsi="Consolas"/>
-          <w:color w:val="D4D4D4"/>
-          <w:sz w:val="21"/>
-          <w:szCs w:val="21"/>
-        </w:rPr>
-        <w:t>(</w:t>
-      </w:r>
-      <w:r>
-        <w:rPr>
-          <w:rFonts w:ascii="Consolas" w:eastAsia="Times New Roman" w:hAnsi="Consolas"/>
-          <w:color w:val="9CDCFE"/>
-          <w:sz w:val="21"/>
-          <w:szCs w:val="21"/>
-        </w:rPr>
-        <w:t>data</w:t>
-      </w:r>
-      <w:r>
-        <w:rPr>
-          <w:rFonts w:ascii="Consolas" w:eastAsia="Times New Roman" w:hAnsi="Consolas"/>
-          <w:color w:val="D4D4D4"/>
-          <w:sz w:val="21"/>
-          <w:szCs w:val="21"/>
-        </w:rPr>
-        <w:t>.</w:t>
-      </w:r>
-      <w:r>
-        <w:rPr>
-          <w:rFonts w:ascii="Consolas" w:eastAsia="Times New Roman" w:hAnsi="Consolas"/>
-          <w:color w:val="9CDCFE"/>
-          <w:sz w:val="21"/>
-          <w:szCs w:val="21"/>
-        </w:rPr>
-        <w:t>products</w:t>
-      </w:r>
-      <w:r>
-        <w:rPr>
-          <w:rFonts w:ascii="Consolas" w:eastAsia="Times New Roman" w:hAnsi="Consolas"/>
-          <w:color w:val="D4D4D4"/>
-          <w:sz w:val="21"/>
-          <w:szCs w:val="21"/>
-        </w:rPr>
-        <w:t>);</w:t>
-      </w:r>
-    </w:p>
-    <w:p>
-      <w:pPr>
-        <w:shd w:val="clear" w:color="auto" w:fill="1E1E1E"/>
-        <w:spacing w:after="0" w:line="285" w:lineRule="atLeast"/>
-        <w:rPr>
-          <w:rFonts w:ascii="Consolas" w:eastAsia="Times New Roman" w:hAnsi="Consolas"/>
-          <w:color w:val="D4D4D4"/>
-          <w:sz w:val="21"/>
-          <w:szCs w:val="21"/>
-        </w:rPr>
-      </w:pPr>
-      <w:r>
-        <w:rPr>
-          <w:rFonts w:ascii="Consolas" w:eastAsia="Times New Roman" w:hAnsi="Consolas"/>
-          <w:color w:val="D4D4D4"/>
-          <w:sz w:val="21"/>
-          <w:szCs w:val="21"/>
-        </w:rPr>
-        <w:t>});</w:t>
-      </w:r>
-    </w:p>
-    <w:p>
-      <w:pPr>
-        <w:shd w:val="clear" w:color="auto" w:fill="1E1E1E"/>
-        <w:spacing w:after="0" w:line="285" w:lineRule="atLeast"/>
-        <w:rPr>
-          <w:rFonts w:ascii="Consolas" w:eastAsia="Times New Roman" w:hAnsi="Consolas"/>
-          <w:color w:val="D4D4D4"/>
-          <w:sz w:val="21"/>
-          <w:szCs w:val="21"/>
-        </w:rPr>
-      </w:pPr>
-    </w:p>
-    <w:p>
-      <w:pPr>
-        <w:shd w:val="clear" w:color="auto" w:fill="1E1E1E"/>
-        <w:spacing w:after="0" w:line="285" w:lineRule="atLeast"/>
-        <w:rPr>
-          <w:rFonts w:ascii="Consolas" w:eastAsia="Times New Roman" w:hAnsi="Consolas"/>
-          <w:color w:val="D4D4D4"/>
-          <w:sz w:val="21"/>
-          <w:szCs w:val="21"/>
-        </w:rPr>
-      </w:pPr>
-      <w:r>
-        <w:rPr>
-          <w:rFonts w:ascii="Consolas" w:eastAsia="Times New Roman" w:hAnsi="Consolas"/>
-          <w:color w:val="4FC1FF"/>
-          <w:sz w:val="21"/>
-          <w:szCs w:val="21"/>
-        </w:rPr>
-        <w:t>app</w:t>
-      </w:r>
-      <w:r>
-        <w:rPr>
-          <w:rFonts w:ascii="Consolas" w:eastAsia="Times New Roman" w:hAnsi="Consolas"/>
-          <w:color w:val="D4D4D4"/>
-          <w:sz w:val="21"/>
-          <w:szCs w:val="21"/>
-        </w:rPr>
-        <w:t>.</w:t>
-      </w:r>
-      <w:r>
-        <w:rPr>
-          <w:rFonts w:ascii="Consolas" w:eastAsia="Times New Roman" w:hAnsi="Consolas"/>
-          <w:color w:val="DCDCAA"/>
-          <w:sz w:val="21"/>
-          <w:szCs w:val="21"/>
-        </w:rPr>
-        <w:t>listen</w:t>
-      </w:r>
-      <w:r>
-        <w:rPr>
-          <w:rFonts w:ascii="Consolas" w:eastAsia="Times New Roman" w:hAnsi="Consolas"/>
-          <w:color w:val="D4D4D4"/>
-          <w:sz w:val="21"/>
-          <w:szCs w:val="21"/>
-        </w:rPr>
-        <w:t>(</w:t>
-      </w:r>
-      <w:r>
-        <w:rPr>
-          <w:rFonts w:ascii="Consolas" w:eastAsia="Times New Roman" w:hAnsi="Consolas"/>
-          <w:color w:val="B5CEA8"/>
-          <w:sz w:val="21"/>
-          <w:szCs w:val="21"/>
-        </w:rPr>
-        <w:t>5000</w:t>
-      </w:r>
-      <w:r>
-        <w:rPr>
-          <w:rFonts w:ascii="Consolas" w:eastAsia="Times New Roman" w:hAnsi="Consolas"/>
-          <w:color w:val="D4D4D4"/>
-          <w:sz w:val="21"/>
-          <w:szCs w:val="21"/>
-        </w:rPr>
-        <w:t xml:space="preserve">, () </w:t>
-      </w:r>
-      <w:r>
-        <w:rPr>
-          <w:rFonts w:ascii="Consolas" w:eastAsia="Times New Roman" w:hAnsi="Consolas"/>
-          <w:color w:val="569CD6"/>
-          <w:sz w:val="21"/>
-          <w:szCs w:val="21"/>
-        </w:rPr>
-        <w:t>=&gt;</w:t>
-      </w:r>
-      <w:r>
-        <w:rPr>
-          <w:rFonts w:ascii="Consolas" w:eastAsia="Times New Roman" w:hAnsi="Consolas"/>
-          <w:color w:val="D4D4D4"/>
-          <w:sz w:val="21"/>
-          <w:szCs w:val="21"/>
-        </w:rPr>
-        <w:t xml:space="preserve"> { </w:t>
-      </w:r>
-      <w:r>
-        <w:rPr>
-          <w:rFonts w:ascii="Consolas" w:eastAsia="Times New Roman" w:hAnsi="Consolas"/>
-          <w:color w:val="9CDCFE"/>
-          <w:sz w:val="21"/>
-          <w:szCs w:val="21"/>
-        </w:rPr>
-        <w:t>console</w:t>
-      </w:r>
-      <w:r>
-        <w:rPr>
-          <w:rFonts w:ascii="Consolas" w:eastAsia="Times New Roman" w:hAnsi="Consolas"/>
-          <w:color w:val="D4D4D4"/>
-          <w:sz w:val="21"/>
-          <w:szCs w:val="21"/>
-        </w:rPr>
-        <w:t>.</w:t>
-      </w:r>
-      <w:r>
-        <w:rPr>
-          <w:rFonts w:ascii="Consolas" w:eastAsia="Times New Roman" w:hAnsi="Consolas"/>
-          <w:color w:val="DCDCAA"/>
-          <w:sz w:val="21"/>
-          <w:szCs w:val="21"/>
-        </w:rPr>
-        <w:t>log</w:t>
-      </w:r>
-      <w:r>
-        <w:rPr>
-          <w:rFonts w:ascii="Consolas" w:eastAsia="Times New Roman" w:hAnsi="Consolas"/>
-          <w:color w:val="D4D4D4"/>
-          <w:sz w:val="21"/>
-          <w:szCs w:val="21"/>
-        </w:rPr>
-        <w:t>(</w:t>
-      </w:r>
-      <w:r>
-        <w:rPr>
-          <w:rFonts w:ascii="Consolas" w:eastAsia="Times New Roman" w:hAnsi="Consolas"/>
-          <w:color w:val="CE9178"/>
-          <w:sz w:val="21"/>
-          <w:szCs w:val="21"/>
-        </w:rPr>
-        <w:t>"Server started at http://localhost:5000"</w:t>
-      </w:r>
-      <w:r>
-        <w:rPr>
-          <w:rFonts w:ascii="Consolas" w:eastAsia="Times New Roman" w:hAnsi="Consolas"/>
-          <w:color w:val="D4D4D4"/>
-          <w:sz w:val="21"/>
-          <w:szCs w:val="21"/>
-        </w:rPr>
-        <w:t>) })</w:t>
-      </w:r>
-    </w:p>
-    <w:p>
-      <w:pPr>
-        <w:rPr>
-          <w:sz w:val="24"/>
-          <w:szCs w:val="24"/>
-        </w:rPr>
-      </w:pPr>
-    </w:p>
-    <w:p>
-      <w:pPr>
-        <w:rPr>
-          <w:sz w:val="24"/>
-          <w:szCs w:val="24"/>
-        </w:rPr>
-      </w:pPr>
-    </w:p>
-    <w:p>
-      <w:pPr>
+        <w:t xml:space="preserve"> Create '</w:t>
+      </w:r>
+      <w:r>
         <w:rPr>
           <w:b/>
           <w:sz w:val="24"/>
           <w:szCs w:val="24"/>
         </w:rPr>
-      </w:pPr>
+        <w:t>SNEAKER_ECOMMERCE_WEBSITE</w:t>
+      </w:r>
       <w:r>
         <w:rPr>
           <w:b/>
           <w:sz w:val="24"/>
           <w:szCs w:val="24"/>
         </w:rPr>
-        <w:t>Step 3:</w:t>
+        <w:t>/</w:t>
       </w:r>
       <w:r>
         <w:rPr>
@@ -811,28 +152,385 @@
           <w:sz w:val="24"/>
           <w:szCs w:val="24"/>
         </w:rPr>
-        <w:t xml:space="preserve"> Create '.babelrc' file in 'SNEAKER_ECOMMERCE_WEBSITE' folder and add the source code in below:</w:t>
-      </w:r>
-    </w:p>
-    <w:p>
-      <w:pPr>
-        <w:shd w:val="clear" w:color="auto" w:fill="1E1E1E"/>
-        <w:spacing w:after="0" w:line="285" w:lineRule="atLeast"/>
-        <w:rPr>
-          <w:rFonts w:ascii="Consolas" w:eastAsia="Times New Roman" w:hAnsi="Consolas"/>
-          <w:color w:val="D4D4D4"/>
-          <w:sz w:val="21"/>
-          <w:szCs w:val="21"/>
-        </w:rPr>
-      </w:pPr>
-      <w:r>
-        <w:rPr>
-          <w:rFonts w:ascii="Consolas" w:eastAsia="Times New Roman" w:hAnsi="Consolas"/>
-          <w:color w:val="D4D4D4"/>
-          <w:sz w:val="21"/>
-          <w:szCs w:val="21"/>
-        </w:rPr>
-        <w:t>{</w:t>
+        <w:t>backend/server.js' file and add the source code in below:</w:t>
+      </w:r>
+    </w:p>
+    <w:p>
+      <w:pPr>
+        <w:shd w:val="clear" w:color="auto" w:fill="1E1E1E"/>
+        <w:spacing w:after="0" w:line="285" w:lineRule="atLeast"/>
+        <w:rPr>
+          <w:rFonts w:ascii="Consolas" w:eastAsia="Times New Roman" w:hAnsi="Consolas"/>
+          <w:color w:val="D4D4D4"/>
+          <w:sz w:val="21"/>
+          <w:szCs w:val="21"/>
+        </w:rPr>
+      </w:pPr>
+      <w:r>
+        <w:rPr>
+          <w:rFonts w:ascii="Consolas" w:eastAsia="Times New Roman" w:hAnsi="Consolas"/>
+          <w:color w:val="C586C0"/>
+          <w:sz w:val="21"/>
+          <w:szCs w:val="21"/>
+        </w:rPr>
+        <w:t>import</w:t>
+      </w:r>
+      <w:r>
+        <w:rPr>
+          <w:rFonts w:ascii="Consolas" w:eastAsia="Times New Roman" w:hAnsi="Consolas"/>
+          <w:color w:val="D4D4D4"/>
+          <w:sz w:val="21"/>
+          <w:szCs w:val="21"/>
+        </w:rPr>
+        <w:t xml:space="preserve"> </w:t>
+      </w:r>
+      <w:r>
+        <w:rPr>
+          <w:rFonts w:ascii="Consolas" w:eastAsia="Times New Roman" w:hAnsi="Consolas"/>
+          <w:color w:val="9CDCFE"/>
+          <w:sz w:val="21"/>
+          <w:szCs w:val="21"/>
+        </w:rPr>
+        <w:t>express</w:t>
+      </w:r>
+      <w:r>
+        <w:rPr>
+          <w:rFonts w:ascii="Consolas" w:eastAsia="Times New Roman" w:hAnsi="Consolas"/>
+          <w:color w:val="D4D4D4"/>
+          <w:sz w:val="21"/>
+          <w:szCs w:val="21"/>
+        </w:rPr>
+        <w:t xml:space="preserve"> </w:t>
+      </w:r>
+      <w:r>
+        <w:rPr>
+          <w:rFonts w:ascii="Consolas" w:eastAsia="Times New Roman" w:hAnsi="Consolas"/>
+          <w:color w:val="C586C0"/>
+          <w:sz w:val="21"/>
+          <w:szCs w:val="21"/>
+        </w:rPr>
+        <w:t>from</w:t>
+      </w:r>
+      <w:r>
+        <w:rPr>
+          <w:rFonts w:ascii="Consolas" w:eastAsia="Times New Roman" w:hAnsi="Consolas"/>
+          <w:color w:val="D4D4D4"/>
+          <w:sz w:val="21"/>
+          <w:szCs w:val="21"/>
+        </w:rPr>
+        <w:t xml:space="preserve"> </w:t>
+      </w:r>
+      <w:r>
+        <w:rPr>
+          <w:rFonts w:ascii="Consolas" w:eastAsia="Times New Roman" w:hAnsi="Consolas"/>
+          <w:color w:val="CE9178"/>
+          <w:sz w:val="21"/>
+          <w:szCs w:val="21"/>
+        </w:rPr>
+        <w:t>'express'</w:t>
+      </w:r>
+      <w:r>
+        <w:rPr>
+          <w:rFonts w:ascii="Consolas" w:eastAsia="Times New Roman" w:hAnsi="Consolas"/>
+          <w:color w:val="D4D4D4"/>
+          <w:sz w:val="21"/>
+          <w:szCs w:val="21"/>
+        </w:rPr>
+        <w:t>;</w:t>
+      </w:r>
+    </w:p>
+    <w:p>
+      <w:pPr>
+        <w:shd w:val="clear" w:color="auto" w:fill="1E1E1E"/>
+        <w:spacing w:after="0" w:line="285" w:lineRule="atLeast"/>
+        <w:rPr>
+          <w:rFonts w:ascii="Consolas" w:eastAsia="Times New Roman" w:hAnsi="Consolas"/>
+          <w:color w:val="D4D4D4"/>
+          <w:sz w:val="21"/>
+          <w:szCs w:val="21"/>
+        </w:rPr>
+      </w:pPr>
+      <w:r>
+        <w:rPr>
+          <w:rFonts w:ascii="Consolas" w:eastAsia="Times New Roman" w:hAnsi="Consolas"/>
+          <w:color w:val="C586C0"/>
+          <w:sz w:val="21"/>
+          <w:szCs w:val="21"/>
+        </w:rPr>
+        <w:t>import</w:t>
+      </w:r>
+      <w:r>
+        <w:rPr>
+          <w:rFonts w:ascii="Consolas" w:eastAsia="Times New Roman" w:hAnsi="Consolas"/>
+          <w:color w:val="D4D4D4"/>
+          <w:sz w:val="21"/>
+          <w:szCs w:val="21"/>
+        </w:rPr>
+        <w:t xml:space="preserve"> </w:t>
+      </w:r>
+      <w:r>
+        <w:rPr>
+          <w:rFonts w:ascii="Consolas" w:eastAsia="Times New Roman" w:hAnsi="Consolas"/>
+          <w:color w:val="9CDCFE"/>
+          <w:sz w:val="21"/>
+          <w:szCs w:val="21"/>
+        </w:rPr>
+        <w:t>data</w:t>
+      </w:r>
+      <w:r>
+        <w:rPr>
+          <w:rFonts w:ascii="Consolas" w:eastAsia="Times New Roman" w:hAnsi="Consolas"/>
+          <w:color w:val="D4D4D4"/>
+          <w:sz w:val="21"/>
+          <w:szCs w:val="21"/>
+        </w:rPr>
+        <w:t xml:space="preserve"> </w:t>
+      </w:r>
+      <w:r>
+        <w:rPr>
+          <w:rFonts w:ascii="Consolas" w:eastAsia="Times New Roman" w:hAnsi="Consolas"/>
+          <w:color w:val="C586C0"/>
+          <w:sz w:val="21"/>
+          <w:szCs w:val="21"/>
+        </w:rPr>
+        <w:t>from</w:t>
+      </w:r>
+      <w:r>
+        <w:rPr>
+          <w:rFonts w:ascii="Consolas" w:eastAsia="Times New Roman" w:hAnsi="Consolas"/>
+          <w:color w:val="D4D4D4"/>
+          <w:sz w:val="21"/>
+          <w:szCs w:val="21"/>
+        </w:rPr>
+        <w:t xml:space="preserve"> </w:t>
+      </w:r>
+      <w:r>
+        <w:rPr>
+          <w:rFonts w:ascii="Consolas" w:eastAsia="Times New Roman" w:hAnsi="Consolas"/>
+          <w:color w:val="CE9178"/>
+          <w:sz w:val="21"/>
+          <w:szCs w:val="21"/>
+        </w:rPr>
+        <w:t>'./data'</w:t>
+      </w:r>
+      <w:r>
+        <w:rPr>
+          <w:rFonts w:ascii="Consolas" w:eastAsia="Times New Roman" w:hAnsi="Consolas"/>
+          <w:color w:val="D4D4D4"/>
+          <w:sz w:val="21"/>
+          <w:szCs w:val="21"/>
+        </w:rPr>
+        <w:t>;</w:t>
+      </w:r>
+    </w:p>
+    <w:p>
+      <w:pPr>
+        <w:shd w:val="clear" w:color="auto" w:fill="1E1E1E"/>
+        <w:spacing w:after="0" w:line="285" w:lineRule="atLeast"/>
+        <w:rPr>
+          <w:rFonts w:ascii="Consolas" w:eastAsia="Times New Roman" w:hAnsi="Consolas"/>
+          <w:color w:val="D4D4D4"/>
+          <w:sz w:val="21"/>
+          <w:szCs w:val="21"/>
+        </w:rPr>
+      </w:pPr>
+    </w:p>
+    <w:p>
+      <w:pPr>
+        <w:shd w:val="clear" w:color="auto" w:fill="1E1E1E"/>
+        <w:spacing w:after="0" w:line="285" w:lineRule="atLeast"/>
+        <w:rPr>
+          <w:rFonts w:ascii="Consolas" w:eastAsia="Times New Roman" w:hAnsi="Consolas"/>
+          <w:color w:val="D4D4D4"/>
+          <w:sz w:val="21"/>
+          <w:szCs w:val="21"/>
+        </w:rPr>
+      </w:pPr>
+      <w:r>
+        <w:rPr>
+          <w:rFonts w:ascii="Consolas" w:eastAsia="Times New Roman" w:hAnsi="Consolas"/>
+          <w:color w:val="569CD6"/>
+          <w:sz w:val="21"/>
+          <w:szCs w:val="21"/>
+        </w:rPr>
+        <w:t>const</w:t>
+      </w:r>
+      <w:r>
+        <w:rPr>
+          <w:rFonts w:ascii="Consolas" w:eastAsia="Times New Roman" w:hAnsi="Consolas"/>
+          <w:color w:val="D4D4D4"/>
+          <w:sz w:val="21"/>
+          <w:szCs w:val="21"/>
+        </w:rPr>
+        <w:t xml:space="preserve"> </w:t>
+      </w:r>
+      <w:r>
+        <w:rPr>
+          <w:rFonts w:ascii="Consolas" w:eastAsia="Times New Roman" w:hAnsi="Consolas"/>
+          <w:color w:val="4FC1FF"/>
+          <w:sz w:val="21"/>
+          <w:szCs w:val="21"/>
+        </w:rPr>
+        <w:t>app</w:t>
+      </w:r>
+      <w:r>
+        <w:rPr>
+          <w:rFonts w:ascii="Consolas" w:eastAsia="Times New Roman" w:hAnsi="Consolas"/>
+          <w:color w:val="D4D4D4"/>
+          <w:sz w:val="21"/>
+          <w:szCs w:val="21"/>
+        </w:rPr>
+        <w:t xml:space="preserve"> = </w:t>
+      </w:r>
+      <w:r>
+        <w:rPr>
+          <w:rFonts w:ascii="Consolas" w:eastAsia="Times New Roman" w:hAnsi="Consolas"/>
+          <w:color w:val="DCDCAA"/>
+          <w:sz w:val="21"/>
+          <w:szCs w:val="21"/>
+        </w:rPr>
+        <w:t>express</w:t>
+      </w:r>
+      <w:r>
+        <w:rPr>
+          <w:rFonts w:ascii="Consolas" w:eastAsia="Times New Roman" w:hAnsi="Consolas"/>
+          <w:color w:val="D4D4D4"/>
+          <w:sz w:val="21"/>
+          <w:szCs w:val="21"/>
+        </w:rPr>
+        <w:t>();</w:t>
+      </w:r>
+    </w:p>
+    <w:p>
+      <w:pPr>
+        <w:shd w:val="clear" w:color="auto" w:fill="1E1E1E"/>
+        <w:spacing w:after="0" w:line="285" w:lineRule="atLeast"/>
+        <w:rPr>
+          <w:rFonts w:ascii="Consolas" w:eastAsia="Times New Roman" w:hAnsi="Consolas"/>
+          <w:color w:val="D4D4D4"/>
+          <w:sz w:val="21"/>
+          <w:szCs w:val="21"/>
+        </w:rPr>
+      </w:pPr>
+    </w:p>
+    <w:p>
+      <w:pPr>
+        <w:shd w:val="clear" w:color="auto" w:fill="1E1E1E"/>
+        <w:spacing w:after="0" w:line="285" w:lineRule="atLeast"/>
+        <w:rPr>
+          <w:rFonts w:ascii="Consolas" w:eastAsia="Times New Roman" w:hAnsi="Consolas"/>
+          <w:color w:val="D4D4D4"/>
+          <w:sz w:val="21"/>
+          <w:szCs w:val="21"/>
+        </w:rPr>
+      </w:pPr>
+      <w:r>
+        <w:rPr>
+          <w:rFonts w:ascii="Consolas" w:eastAsia="Times New Roman" w:hAnsi="Consolas"/>
+          <w:color w:val="4FC1FF"/>
+          <w:sz w:val="21"/>
+          <w:szCs w:val="21"/>
+        </w:rPr>
+        <w:t>app</w:t>
+      </w:r>
+      <w:r>
+        <w:rPr>
+          <w:rFonts w:ascii="Consolas" w:eastAsia="Times New Roman" w:hAnsi="Consolas"/>
+          <w:color w:val="D4D4D4"/>
+          <w:sz w:val="21"/>
+          <w:szCs w:val="21"/>
+        </w:rPr>
+        <w:t>.</w:t>
+      </w:r>
+      <w:r>
+        <w:rPr>
+          <w:rFonts w:ascii="Consolas" w:eastAsia="Times New Roman" w:hAnsi="Consolas"/>
+          <w:color w:val="DCDCAA"/>
+          <w:sz w:val="21"/>
+          <w:szCs w:val="21"/>
+        </w:rPr>
+        <w:t>get</w:t>
+      </w:r>
+      <w:r>
+        <w:rPr>
+          <w:rFonts w:ascii="Consolas" w:eastAsia="Times New Roman" w:hAnsi="Consolas"/>
+          <w:color w:val="D4D4D4"/>
+          <w:sz w:val="21"/>
+          <w:szCs w:val="21"/>
+        </w:rPr>
+        <w:t>(</w:t>
+      </w:r>
+      <w:r>
+        <w:rPr>
+          <w:rFonts w:ascii="Consolas" w:eastAsia="Times New Roman" w:hAnsi="Consolas"/>
+          <w:color w:val="CE9178"/>
+          <w:sz w:val="21"/>
+          <w:szCs w:val="21"/>
+        </w:rPr>
+        <w:t>"/api/products"</w:t>
+      </w:r>
+      <w:r>
+        <w:rPr>
+          <w:rFonts w:ascii="Consolas" w:eastAsia="Times New Roman" w:hAnsi="Consolas"/>
+          <w:color w:val="D4D4D4"/>
+          <w:sz w:val="21"/>
+          <w:szCs w:val="21"/>
+        </w:rPr>
+        <w:t>, (</w:t>
+      </w:r>
+      <w:r>
+        <w:rPr>
+          <w:rFonts w:ascii="Consolas" w:eastAsia="Times New Roman" w:hAnsi="Consolas"/>
+          <w:color w:val="9CDCFE"/>
+          <w:sz w:val="21"/>
+          <w:szCs w:val="21"/>
+        </w:rPr>
+        <w:t>req</w:t>
+      </w:r>
+      <w:r>
+        <w:rPr>
+          <w:rFonts w:ascii="Consolas" w:eastAsia="Times New Roman" w:hAnsi="Consolas"/>
+          <w:color w:val="D4D4D4"/>
+          <w:sz w:val="21"/>
+          <w:szCs w:val="21"/>
+        </w:rPr>
+        <w:t xml:space="preserve">, </w:t>
+      </w:r>
+      <w:r>
+        <w:rPr>
+          <w:rFonts w:ascii="Consolas" w:eastAsia="Times New Roman" w:hAnsi="Consolas"/>
+          <w:color w:val="9CDCFE"/>
+          <w:sz w:val="21"/>
+          <w:szCs w:val="21"/>
+        </w:rPr>
+        <w:t>res</w:t>
+      </w:r>
+      <w:r>
+        <w:rPr>
+          <w:rFonts w:ascii="Consolas" w:eastAsia="Times New Roman" w:hAnsi="Consolas"/>
+          <w:color w:val="D4D4D4"/>
+          <w:sz w:val="21"/>
+          <w:szCs w:val="21"/>
+        </w:rPr>
+        <w:t xml:space="preserve">) </w:t>
+      </w:r>
+      <w:r>
+        <w:rPr>
+          <w:rFonts w:ascii="Consolas" w:eastAsia="Times New Roman" w:hAnsi="Consolas"/>
+          <w:color w:val="569CD6"/>
+          <w:sz w:val="21"/>
+          <w:szCs w:val="21"/>
+        </w:rPr>
+        <w:t>=&gt;</w:t>
+      </w:r>
+      <w:r>
+        <w:rPr>
+          <w:rFonts w:ascii="Consolas" w:eastAsia="Times New Roman" w:hAnsi="Consolas"/>
+          <w:color w:val="D4D4D4"/>
+          <w:sz w:val="21"/>
+          <w:szCs w:val="21"/>
+        </w:rPr>
+        <w:t xml:space="preserve"> {</w:t>
       </w:r>
     </w:p>
     <w:p>
@@ -862,58 +560,223 @@
           <w:sz w:val="21"/>
           <w:szCs w:val="21"/>
         </w:rPr>
-        <w:t>"presets"</w:t>
-      </w:r>
-      <w:r>
-        <w:rPr>
-          <w:rFonts w:ascii="Consolas" w:eastAsia="Times New Roman" w:hAnsi="Consolas"/>
-          <w:color w:val="D4D4D4"/>
-          <w:sz w:val="21"/>
-          <w:szCs w:val="21"/>
-        </w:rPr>
-        <w:t xml:space="preserve">: [ </w:t>
-      </w:r>
-    </w:p>
-    <w:p>
-      <w:pPr>
-        <w:shd w:val="clear" w:color="auto" w:fill="1E1E1E"/>
-        <w:spacing w:after="0" w:line="285" w:lineRule="atLeast"/>
-        <w:rPr>
-          <w:rFonts w:ascii="Consolas" w:eastAsia="Times New Roman" w:hAnsi="Consolas"/>
-          <w:color w:val="D4D4D4"/>
-          <w:sz w:val="21"/>
-          <w:szCs w:val="21"/>
-        </w:rPr>
-      </w:pPr>
-      <w:r>
-        <w:rPr>
-          <w:rFonts w:ascii="Consolas" w:eastAsia="Times New Roman" w:hAnsi="Consolas"/>
-          <w:color w:val="D4D4D4"/>
-          <w:sz w:val="21"/>
-          <w:szCs w:val="21"/>
-        </w:rPr>
-        <w:t>        [</w:t>
-      </w:r>
-    </w:p>
-    <w:p>
-      <w:pPr>
-        <w:shd w:val="clear" w:color="auto" w:fill="1E1E1E"/>
-        <w:spacing w:after="0" w:line="285" w:lineRule="atLeast"/>
-        <w:rPr>
-          <w:rFonts w:ascii="Consolas" w:eastAsia="Times New Roman" w:hAnsi="Consolas"/>
-          <w:color w:val="D4D4D4"/>
-          <w:sz w:val="21"/>
-          <w:szCs w:val="21"/>
-        </w:rPr>
-      </w:pPr>
-      <w:r>
-        <w:rPr>
-          <w:rFonts w:ascii="Consolas" w:eastAsia="Times New Roman" w:hAnsi="Consolas"/>
-          <w:color w:val="D4D4D4"/>
-          <w:sz w:val="21"/>
-          <w:szCs w:val="21"/>
-        </w:rPr>
-        <w:t xml:space="preserve">            </w:t>
+        <w:t>res</w:t>
+      </w:r>
+      <w:r>
+        <w:rPr>
+          <w:rFonts w:ascii="Consolas" w:eastAsia="Times New Roman" w:hAnsi="Consolas"/>
+          <w:color w:val="D4D4D4"/>
+          <w:sz w:val="21"/>
+          <w:szCs w:val="21"/>
+        </w:rPr>
+        <w:t>.</w:t>
+      </w:r>
+      <w:r>
+        <w:rPr>
+          <w:rFonts w:ascii="Consolas" w:eastAsia="Times New Roman" w:hAnsi="Consolas"/>
+          <w:color w:val="DCDCAA"/>
+          <w:sz w:val="21"/>
+          <w:szCs w:val="21"/>
+        </w:rPr>
+        <w:t>send</w:t>
+      </w:r>
+      <w:r>
+        <w:rPr>
+          <w:rFonts w:ascii="Consolas" w:eastAsia="Times New Roman" w:hAnsi="Consolas"/>
+          <w:color w:val="D4D4D4"/>
+          <w:sz w:val="21"/>
+          <w:szCs w:val="21"/>
+        </w:rPr>
+        <w:t>(</w:t>
+      </w:r>
+      <w:r>
+        <w:rPr>
+          <w:rFonts w:ascii="Consolas" w:eastAsia="Times New Roman" w:hAnsi="Consolas"/>
+          <w:color w:val="9CDCFE"/>
+          <w:sz w:val="21"/>
+          <w:szCs w:val="21"/>
+        </w:rPr>
+        <w:t>data</w:t>
+      </w:r>
+      <w:r>
+        <w:rPr>
+          <w:rFonts w:ascii="Consolas" w:eastAsia="Times New Roman" w:hAnsi="Consolas"/>
+          <w:color w:val="D4D4D4"/>
+          <w:sz w:val="21"/>
+          <w:szCs w:val="21"/>
+        </w:rPr>
+        <w:t>.</w:t>
+      </w:r>
+      <w:r>
+        <w:rPr>
+          <w:rFonts w:ascii="Consolas" w:eastAsia="Times New Roman" w:hAnsi="Consolas"/>
+          <w:color w:val="9CDCFE"/>
+          <w:sz w:val="21"/>
+          <w:szCs w:val="21"/>
+        </w:rPr>
+        <w:t>products</w:t>
+      </w:r>
+      <w:r>
+        <w:rPr>
+          <w:rFonts w:ascii="Consolas" w:eastAsia="Times New Roman" w:hAnsi="Consolas"/>
+          <w:color w:val="D4D4D4"/>
+          <w:sz w:val="21"/>
+          <w:szCs w:val="21"/>
+        </w:rPr>
+        <w:t>);</w:t>
+      </w:r>
+    </w:p>
+    <w:p>
+      <w:pPr>
+        <w:shd w:val="clear" w:color="auto" w:fill="1E1E1E"/>
+        <w:spacing w:after="0" w:line="285" w:lineRule="atLeast"/>
+        <w:rPr>
+          <w:rFonts w:ascii="Consolas" w:eastAsia="Times New Roman" w:hAnsi="Consolas"/>
+          <w:color w:val="D4D4D4"/>
+          <w:sz w:val="21"/>
+          <w:szCs w:val="21"/>
+        </w:rPr>
+      </w:pPr>
+      <w:r>
+        <w:rPr>
+          <w:rFonts w:ascii="Consolas" w:eastAsia="Times New Roman" w:hAnsi="Consolas"/>
+          <w:color w:val="D4D4D4"/>
+          <w:sz w:val="21"/>
+          <w:szCs w:val="21"/>
+        </w:rPr>
+        <w:t>});</w:t>
+      </w:r>
+    </w:p>
+    <w:p>
+      <w:pPr>
+        <w:shd w:val="clear" w:color="auto" w:fill="1E1E1E"/>
+        <w:spacing w:after="0" w:line="285" w:lineRule="atLeast"/>
+        <w:rPr>
+          <w:rFonts w:ascii="Consolas" w:eastAsia="Times New Roman" w:hAnsi="Consolas"/>
+          <w:color w:val="D4D4D4"/>
+          <w:sz w:val="21"/>
+          <w:szCs w:val="21"/>
+        </w:rPr>
+      </w:pPr>
+    </w:p>
+    <w:p>
+      <w:pPr>
+        <w:shd w:val="clear" w:color="auto" w:fill="1E1E1E"/>
+        <w:spacing w:after="0" w:line="285" w:lineRule="atLeast"/>
+        <w:rPr>
+          <w:rFonts w:ascii="Consolas" w:eastAsia="Times New Roman" w:hAnsi="Consolas"/>
+          <w:color w:val="D4D4D4"/>
+          <w:sz w:val="21"/>
+          <w:szCs w:val="21"/>
+        </w:rPr>
+      </w:pPr>
+      <w:r>
+        <w:rPr>
+          <w:rFonts w:ascii="Consolas" w:eastAsia="Times New Roman" w:hAnsi="Consolas"/>
+          <w:color w:val="4FC1FF"/>
+          <w:sz w:val="21"/>
+          <w:szCs w:val="21"/>
+        </w:rPr>
+        <w:t>app</w:t>
+      </w:r>
+      <w:r>
+        <w:rPr>
+          <w:rFonts w:ascii="Consolas" w:eastAsia="Times New Roman" w:hAnsi="Consolas"/>
+          <w:color w:val="D4D4D4"/>
+          <w:sz w:val="21"/>
+          <w:szCs w:val="21"/>
+        </w:rPr>
+        <w:t>.</w:t>
+      </w:r>
+      <w:r>
+        <w:rPr>
+          <w:rFonts w:ascii="Consolas" w:eastAsia="Times New Roman" w:hAnsi="Consolas"/>
+          <w:color w:val="DCDCAA"/>
+          <w:sz w:val="21"/>
+          <w:szCs w:val="21"/>
+        </w:rPr>
+        <w:t>listen</w:t>
+      </w:r>
+      <w:r>
+        <w:rPr>
+          <w:rFonts w:ascii="Consolas" w:eastAsia="Times New Roman" w:hAnsi="Consolas"/>
+          <w:color w:val="D4D4D4"/>
+          <w:sz w:val="21"/>
+          <w:szCs w:val="21"/>
+        </w:rPr>
+        <w:t>(</w:t>
+      </w:r>
+      <w:r>
+        <w:rPr>
+          <w:rFonts w:ascii="Consolas" w:eastAsia="Times New Roman" w:hAnsi="Consolas"/>
+          <w:color w:val="B5CEA8"/>
+          <w:sz w:val="21"/>
+          <w:szCs w:val="21"/>
+        </w:rPr>
+        <w:t>5000</w:t>
+      </w:r>
+      <w:r>
+        <w:rPr>
+          <w:rFonts w:ascii="Consolas" w:eastAsia="Times New Roman" w:hAnsi="Consolas"/>
+          <w:color w:val="D4D4D4"/>
+          <w:sz w:val="21"/>
+          <w:szCs w:val="21"/>
+        </w:rPr>
+        <w:t xml:space="preserve">, () </w:t>
+      </w:r>
+      <w:r>
+        <w:rPr>
+          <w:rFonts w:ascii="Consolas" w:eastAsia="Times New Roman" w:hAnsi="Consolas"/>
+          <w:color w:val="569CD6"/>
+          <w:sz w:val="21"/>
+          <w:szCs w:val="21"/>
+        </w:rPr>
+        <w:t>=&gt;</w:t>
+      </w:r>
+      <w:r>
+        <w:rPr>
+          <w:rFonts w:ascii="Consolas" w:eastAsia="Times New Roman" w:hAnsi="Consolas"/>
+          <w:color w:val="D4D4D4"/>
+          <w:sz w:val="21"/>
+          <w:szCs w:val="21"/>
+        </w:rPr>
+        <w:t xml:space="preserve"> { </w:t>
+      </w:r>
+      <w:r>
+        <w:rPr>
+          <w:rFonts w:ascii="Consolas" w:eastAsia="Times New Roman" w:hAnsi="Consolas"/>
+          <w:color w:val="9CDCFE"/>
+          <w:sz w:val="21"/>
+          <w:szCs w:val="21"/>
+        </w:rPr>
+        <w:t>console</w:t>
+      </w:r>
+      <w:r>
+        <w:rPr>
+          <w:rFonts w:ascii="Consolas" w:eastAsia="Times New Roman" w:hAnsi="Consolas"/>
+          <w:color w:val="D4D4D4"/>
+          <w:sz w:val="21"/>
+          <w:szCs w:val="21"/>
+        </w:rPr>
+        <w:t>.</w:t>
+      </w:r>
+      <w:r>
+        <w:rPr>
+          <w:rFonts w:ascii="Consolas" w:eastAsia="Times New Roman" w:hAnsi="Consolas"/>
+          <w:color w:val="DCDCAA"/>
+          <w:sz w:val="21"/>
+          <w:szCs w:val="21"/>
+        </w:rPr>
+        <w:t>log</w:t>
+      </w:r>
+      <w:r>
+        <w:rPr>
+          <w:rFonts w:ascii="Consolas" w:eastAsia="Times New Roman" w:hAnsi="Consolas"/>
+          <w:color w:val="D4D4D4"/>
+          <w:sz w:val="21"/>
+          <w:szCs w:val="21"/>
+        </w:rPr>
+        <w:t>(</w:t>
       </w:r>
       <w:r>
         <w:rPr>
@@ -922,70 +785,16 @@
           <w:sz w:val="21"/>
           <w:szCs w:val="21"/>
         </w:rPr>
-        <w:t>"@babel/preset-env"</w:t>
-      </w:r>
-    </w:p>
-    <w:p>
-      <w:pPr>
-        <w:shd w:val="clear" w:color="auto" w:fill="1E1E1E"/>
-        <w:spacing w:after="0" w:line="285" w:lineRule="atLeast"/>
-        <w:rPr>
-          <w:rFonts w:ascii="Consolas" w:eastAsia="Times New Roman" w:hAnsi="Consolas"/>
-          <w:color w:val="D4D4D4"/>
-          <w:sz w:val="21"/>
-          <w:szCs w:val="21"/>
-        </w:rPr>
-      </w:pPr>
-      <w:r>
-        <w:rPr>
-          <w:rFonts w:ascii="Consolas" w:eastAsia="Times New Roman" w:hAnsi="Consolas"/>
-          <w:color w:val="D4D4D4"/>
-          <w:sz w:val="21"/>
-          <w:szCs w:val="21"/>
-        </w:rPr>
-        <w:t>        ]</w:t>
-      </w:r>
-    </w:p>
-    <w:p>
-      <w:pPr>
-        <w:shd w:val="clear" w:color="auto" w:fill="1E1E1E"/>
-        <w:spacing w:after="0" w:line="285" w:lineRule="atLeast"/>
-        <w:rPr>
-          <w:rFonts w:ascii="Consolas" w:eastAsia="Times New Roman" w:hAnsi="Consolas"/>
-          <w:color w:val="D4D4D4"/>
-          <w:sz w:val="21"/>
-          <w:szCs w:val="21"/>
-        </w:rPr>
-      </w:pPr>
-      <w:r>
-        <w:rPr>
-          <w:rFonts w:ascii="Consolas" w:eastAsia="Times New Roman" w:hAnsi="Consolas"/>
-          <w:color w:val="D4D4D4"/>
-          <w:sz w:val="21"/>
-          <w:szCs w:val="21"/>
-        </w:rPr>
-        <w:t>    ]</w:t>
-      </w:r>
-    </w:p>
-    <w:p>
-      <w:pPr>
-        <w:shd w:val="clear" w:color="auto" w:fill="1E1E1E"/>
-        <w:spacing w:after="0" w:line="285" w:lineRule="atLeast"/>
-        <w:rPr>
-          <w:rFonts w:ascii="Consolas" w:eastAsia="Times New Roman" w:hAnsi="Consolas"/>
-          <w:color w:val="D4D4D4"/>
-          <w:sz w:val="21"/>
-          <w:szCs w:val="21"/>
-        </w:rPr>
-      </w:pPr>
-      <w:r>
-        <w:rPr>
-          <w:rFonts w:ascii="Consolas" w:eastAsia="Times New Roman" w:hAnsi="Consolas"/>
-          <w:color w:val="D4D4D4"/>
-          <w:sz w:val="21"/>
-          <w:szCs w:val="21"/>
-        </w:rPr>
-        <w:t>}</w:t>
+        <w:t>"Server started at http://localhost:5000"</w:t>
+      </w:r>
+      <w:r>
+        <w:rPr>
+          <w:rFonts w:ascii="Consolas" w:eastAsia="Times New Roman" w:hAnsi="Consolas"/>
+          <w:color w:val="D4D4D4"/>
+          <w:sz w:val="21"/>
+          <w:szCs w:val="21"/>
+        </w:rPr>
+        <w:t>) })</w:t>
       </w:r>
     </w:p>
     <w:p>
@@ -1018,8 +827,7 @@
           <w:sz w:val="24"/>
           <w:szCs w:val="24"/>
         </w:rPr>
-        <w:lastRenderedPageBreak/>
-        <w:t xml:space="preserve">Step 4: </w:t>
+        <w:t>Step 3:</w:t>
       </w:r>
       <w:r>
         <w:rPr>
@@ -1027,53 +835,303 @@
           <w:sz w:val="24"/>
           <w:szCs w:val="24"/>
         </w:rPr>
-        <w:t xml:space="preserve">In 'package.json' file in 'SNEAKER_ECOMMERCE_WEBSITE' folder </w:t>
-      </w:r>
-      <w:r>
+        <w:t xml:space="preserve"> Create '.babelrc' file in 'SNEAKER_ECOMMERCE_WEBSITE' folder and add the source code in below:</w:t>
+      </w:r>
+    </w:p>
+    <w:p>
+      <w:pPr>
+        <w:shd w:val="clear" w:color="auto" w:fill="1E1E1E"/>
+        <w:spacing w:after="0" w:line="285" w:lineRule="atLeast"/>
+        <w:rPr>
+          <w:rFonts w:ascii="Consolas" w:eastAsia="Times New Roman" w:hAnsi="Consolas"/>
+          <w:color w:val="D4D4D4"/>
+          <w:sz w:val="21"/>
+          <w:szCs w:val="21"/>
+        </w:rPr>
+      </w:pPr>
+      <w:r>
+        <w:rPr>
+          <w:rFonts w:ascii="Consolas" w:eastAsia="Times New Roman" w:hAnsi="Consolas"/>
+          <w:color w:val="D4D4D4"/>
+          <w:sz w:val="21"/>
+          <w:szCs w:val="21"/>
+        </w:rPr>
+        <w:t>{</w:t>
+      </w:r>
+    </w:p>
+    <w:p>
+      <w:pPr>
+        <w:shd w:val="clear" w:color="auto" w:fill="1E1E1E"/>
+        <w:spacing w:after="0" w:line="285" w:lineRule="atLeast"/>
+        <w:rPr>
+          <w:rFonts w:ascii="Consolas" w:eastAsia="Times New Roman" w:hAnsi="Consolas"/>
+          <w:color w:val="D4D4D4"/>
+          <w:sz w:val="21"/>
+          <w:szCs w:val="21"/>
+        </w:rPr>
+      </w:pPr>
+      <w:r>
+        <w:rPr>
+          <w:rFonts w:ascii="Consolas" w:eastAsia="Times New Roman" w:hAnsi="Consolas"/>
+          <w:color w:val="D4D4D4"/>
+          <w:sz w:val="21"/>
+          <w:szCs w:val="21"/>
+        </w:rPr>
+        <w:t xml:space="preserve">    </w:t>
+      </w:r>
+      <w:r>
+        <w:rPr>
+          <w:rFonts w:ascii="Consolas" w:eastAsia="Times New Roman" w:hAnsi="Consolas"/>
+          <w:color w:val="9CDCFE"/>
+          <w:sz w:val="21"/>
+          <w:szCs w:val="21"/>
+        </w:rPr>
+        <w:t>"presets"</w:t>
+      </w:r>
+      <w:r>
+        <w:rPr>
+          <w:rFonts w:ascii="Consolas" w:eastAsia="Times New Roman" w:hAnsi="Consolas"/>
+          <w:color w:val="D4D4D4"/>
+          <w:sz w:val="21"/>
+          <w:szCs w:val="21"/>
+        </w:rPr>
+        <w:t xml:space="preserve">: [ </w:t>
+      </w:r>
+    </w:p>
+    <w:p>
+      <w:pPr>
+        <w:shd w:val="clear" w:color="auto" w:fill="1E1E1E"/>
+        <w:spacing w:after="0" w:line="285" w:lineRule="atLeast"/>
+        <w:rPr>
+          <w:rFonts w:ascii="Consolas" w:eastAsia="Times New Roman" w:hAnsi="Consolas"/>
+          <w:color w:val="D4D4D4"/>
+          <w:sz w:val="21"/>
+          <w:szCs w:val="21"/>
+        </w:rPr>
+      </w:pPr>
+      <w:r>
+        <w:rPr>
+          <w:rFonts w:ascii="Consolas" w:eastAsia="Times New Roman" w:hAnsi="Consolas"/>
+          <w:color w:val="D4D4D4"/>
+          <w:sz w:val="21"/>
+          <w:szCs w:val="21"/>
+        </w:rPr>
+        <w:t>        [</w:t>
+      </w:r>
+    </w:p>
+    <w:p>
+      <w:pPr>
+        <w:shd w:val="clear" w:color="auto" w:fill="1E1E1E"/>
+        <w:spacing w:after="0" w:line="285" w:lineRule="atLeast"/>
+        <w:rPr>
+          <w:rFonts w:ascii="Consolas" w:eastAsia="Times New Roman" w:hAnsi="Consolas"/>
+          <w:color w:val="D4D4D4"/>
+          <w:sz w:val="21"/>
+          <w:szCs w:val="21"/>
+        </w:rPr>
+      </w:pPr>
+      <w:r>
+        <w:rPr>
+          <w:rFonts w:ascii="Consolas" w:eastAsia="Times New Roman" w:hAnsi="Consolas"/>
+          <w:color w:val="D4D4D4"/>
+          <w:sz w:val="21"/>
+          <w:szCs w:val="21"/>
+        </w:rPr>
+        <w:t xml:space="preserve">            </w:t>
+      </w:r>
+      <w:r>
+        <w:rPr>
+          <w:rFonts w:ascii="Consolas" w:eastAsia="Times New Roman" w:hAnsi="Consolas"/>
+          <w:color w:val="CE9178"/>
+          <w:sz w:val="21"/>
+          <w:szCs w:val="21"/>
+        </w:rPr>
+        <w:t>"@babel/preset-env"</w:t>
+      </w:r>
+    </w:p>
+    <w:p>
+      <w:pPr>
+        <w:shd w:val="clear" w:color="auto" w:fill="1E1E1E"/>
+        <w:spacing w:after="0" w:line="285" w:lineRule="atLeast"/>
+        <w:rPr>
+          <w:rFonts w:ascii="Consolas" w:eastAsia="Times New Roman" w:hAnsi="Consolas"/>
+          <w:color w:val="D4D4D4"/>
+          <w:sz w:val="21"/>
+          <w:szCs w:val="21"/>
+        </w:rPr>
+      </w:pPr>
+      <w:r>
+        <w:rPr>
+          <w:rFonts w:ascii="Consolas" w:eastAsia="Times New Roman" w:hAnsi="Consolas"/>
+          <w:color w:val="D4D4D4"/>
+          <w:sz w:val="21"/>
+          <w:szCs w:val="21"/>
+        </w:rPr>
+        <w:t>        ]</w:t>
+      </w:r>
+    </w:p>
+    <w:p>
+      <w:pPr>
+        <w:shd w:val="clear" w:color="auto" w:fill="1E1E1E"/>
+        <w:spacing w:after="0" w:line="285" w:lineRule="atLeast"/>
+        <w:rPr>
+          <w:rFonts w:ascii="Consolas" w:eastAsia="Times New Roman" w:hAnsi="Consolas"/>
+          <w:color w:val="D4D4D4"/>
+          <w:sz w:val="21"/>
+          <w:szCs w:val="21"/>
+        </w:rPr>
+      </w:pPr>
+      <w:r>
+        <w:rPr>
+          <w:rFonts w:ascii="Consolas" w:eastAsia="Times New Roman" w:hAnsi="Consolas"/>
+          <w:color w:val="D4D4D4"/>
+          <w:sz w:val="21"/>
+          <w:szCs w:val="21"/>
+        </w:rPr>
+        <w:t>    ]</w:t>
+      </w:r>
+    </w:p>
+    <w:p>
+      <w:pPr>
+        <w:shd w:val="clear" w:color="auto" w:fill="1E1E1E"/>
+        <w:spacing w:after="0" w:line="285" w:lineRule="atLeast"/>
+        <w:rPr>
+          <w:rFonts w:ascii="Consolas" w:eastAsia="Times New Roman" w:hAnsi="Consolas"/>
+          <w:color w:val="D4D4D4"/>
+          <w:sz w:val="21"/>
+          <w:szCs w:val="21"/>
+        </w:rPr>
+      </w:pPr>
+      <w:r>
+        <w:rPr>
+          <w:rFonts w:ascii="Consolas" w:eastAsia="Times New Roman" w:hAnsi="Consolas"/>
+          <w:color w:val="D4D4D4"/>
+          <w:sz w:val="21"/>
+          <w:szCs w:val="21"/>
+        </w:rPr>
+        <w:t>}</w:t>
+      </w:r>
+    </w:p>
+    <w:p>
+      <w:pPr>
+        <w:rPr>
+          <w:sz w:val="24"/>
+          <w:szCs w:val="24"/>
+        </w:rPr>
+      </w:pPr>
+    </w:p>
+    <w:p>
+      <w:pPr>
+        <w:rPr>
+          <w:sz w:val="24"/>
+          <w:szCs w:val="24"/>
+        </w:rPr>
+      </w:pPr>
+    </w:p>
+    <w:p>
+      <w:pPr>
         <w:rPr>
           <w:b/>
           <w:sz w:val="24"/>
           <w:szCs w:val="24"/>
         </w:rPr>
-        <w:sym w:font="Wingdings" w:char="F0E8"/>
-      </w:r>
+      </w:pPr>
       <w:r>
         <w:rPr>
           <w:b/>
           <w:sz w:val="24"/>
           <w:szCs w:val="24"/>
         </w:rPr>
-        <w:t xml:space="preserve"> in "scripts" section:</w:t>
-      </w:r>
-    </w:p>
-    <w:p>
-      <w:pPr>
-        <w:rPr>
+        <w:lastRenderedPageBreak/>
+        <w:t xml:space="preserve">Step 4: </w:t>
+      </w:r>
+      <w:r>
+        <w:rPr>
+          <w:b/>
           <w:sz w:val="24"/>
           <w:szCs w:val="24"/>
         </w:rPr>
-      </w:pPr>
-      <w:r>
-        <w:rPr>
+        <w:t xml:space="preserve">In 'package.json' file in 'SNEAKER_ECOMMERCE_WEBSITE' folder </w:t>
+      </w:r>
+      <w:r>
+        <w:rPr>
+          <w:b/>
           <w:sz w:val="24"/>
           <w:szCs w:val="24"/>
         </w:rPr>
-        <w:t xml:space="preserve">replace </w:t>
-      </w:r>
-      <w:r>
-        <w:rPr>
+        <w:sym w:font="Wingdings" w:char="F0E8"/>
+      </w:r>
+      <w:r>
+        <w:rPr>
+          <w:b/>
           <w:sz w:val="24"/>
           <w:szCs w:val="24"/>
         </w:rPr>
-        <w:t xml:space="preserve">from </w:t>
-      </w:r>
-      <w:r>
+        <w:t xml:space="preserve"> in "scripts" section:</w:t>
+      </w:r>
+    </w:p>
+    <w:p>
+      <w:pPr>
         <w:rPr>
           <w:sz w:val="24"/>
           <w:szCs w:val="24"/>
         </w:rPr>
-        <w:t>&lt;"test": "echo \"Error: no test specified\" &amp;&amp; exit 1"&gt; to &lt;"start":"nodemon --watch backend --exec babel-node backend/server.js"&gt;</w:t>
-      </w:r>
+      </w:pPr>
+      <w:r>
+        <w:rPr>
+          <w:sz w:val="24"/>
+          <w:szCs w:val="24"/>
+        </w:rPr>
+        <w:t xml:space="preserve">replace </w:t>
+      </w:r>
+      <w:r>
+        <w:rPr>
+          <w:sz w:val="24"/>
+          <w:szCs w:val="24"/>
+        </w:rPr>
+        <w:t xml:space="preserve">from </w:t>
+      </w:r>
+      <w:r>
+        <w:rPr>
+          <w:b/>
+          <w:sz w:val="24"/>
+          <w:szCs w:val="24"/>
+        </w:rPr>
+        <w:t>"test": "echo \"Error:</w:t>
+      </w:r>
+      <w:r>
+        <w:rPr>
+          <w:b/>
+          <w:sz w:val="24"/>
+          <w:szCs w:val="24"/>
+        </w:rPr>
+        <w:t xml:space="preserve"> no test specified\" &amp;&amp; exit 1"</w:t>
+      </w:r>
+      <w:r>
+        <w:rPr>
+          <w:sz w:val="24"/>
+          <w:szCs w:val="24"/>
+        </w:rPr>
+        <w:t xml:space="preserve"> to </w:t>
+      </w:r>
+      <w:r>
+        <w:rPr>
+          <w:b/>
+          <w:sz w:val="24"/>
+          <w:szCs w:val="24"/>
+        </w:rPr>
+        <w:t>"start":"nodemon --watch backend --exec babel-node</w:t>
+      </w:r>
+      <w:r>
+        <w:rPr>
+          <w:b/>
+          <w:sz w:val="24"/>
+          <w:szCs w:val="24"/>
+        </w:rPr>
+        <w:t xml:space="preserve"> backend/server.js"</w:t>
+      </w:r>
+      <w:bookmarkStart w:id="0" w:name="_GoBack"/>
+      <w:bookmarkEnd w:id="0"/>
     </w:p>
     <w:p>
       <w:pPr>
@@ -16705,14 +16763,7 @@
           <w:sz w:val="24"/>
           <w:szCs w:val="24"/>
         </w:rPr>
-        <w:t xml:space="preserve">- </w:t>
-      </w:r>
-      <w:r>
-        <w:rPr>
-          <w:sz w:val="24"/>
-          <w:szCs w:val="24"/>
-        </w:rPr>
-        <w:t>In 'SNEAKER_ECOMMERCE_WEBSITE' folder (terminal):</w:t>
+        <w:t>- In 'SNEAKER_ECOMMERCE_WEBSITE' folder (terminal):</w:t>
       </w:r>
     </w:p>
     <w:p>
@@ -17676,8 +17727,6 @@
         </w:rPr>
         <w:t xml:space="preserve"> {</w:t>
       </w:r>
-      <w:bookmarkStart w:id="0" w:name="_GoBack"/>
-      <w:bookmarkEnd w:id="0"/>
     </w:p>
     <w:p>
       <w:pPr>

</xml_diff>